<commit_message>
modified:   docs/LAMP_Stack_Setup.docx 	modified:   docs/projectSetup
</commit_message>
<xml_diff>
--- a/docs/LAMP_Stack_Setup.docx
+++ b/docs/LAMP_Stack_Setup.docx
@@ -1,6 +1,6 @@
 
 <file path=word/document.xml><?xml version="1.0" encoding="utf-8"?>
-<w:document xmlns:o="urn:schemas-microsoft-com:office:office" xmlns:r="http://schemas.openxmlformats.org/officeDocument/2006/relationships" xmlns:v="urn:schemas-microsoft-com:vml" xmlns:w="http://schemas.openxmlformats.org/wordprocessingml/2006/main" xmlns:w10="urn:schemas-microsoft-com:office:word" xmlns:wp="http://schemas.openxmlformats.org/drawingml/2006/wordprocessingDrawing" xmlns:wps="http://schemas.microsoft.com/office/word/2010/wordprocessingShape" xmlns:wpg="http://schemas.microsoft.com/office/word/2010/wordprocessingGroup" xmlns:mc="http://schemas.openxmlformats.org/markup-compatibility/2006" xmlns:wp14="http://schemas.microsoft.com/office/word/2010/wordprocessingDrawing" xmlns:w14="http://schemas.microsoft.com/office/word/2010/wordml" xmlns:w15="http://schemas.microsoft.com/office/word/2012/wordml" mc:Ignorable="w14 wp14 w15">
+<w:document xmlns:o="urn:schemas-microsoft-com:office:office" xmlns:r="http://schemas.openxmlformats.org/officeDocument/2006/relationships" xmlns:v="urn:schemas-microsoft-com:vml" xmlns:w="http://schemas.openxmlformats.org/wordprocessingml/2006/main" xmlns:w10="urn:schemas-microsoft-com:office:word" xmlns:wp="http://schemas.openxmlformats.org/drawingml/2006/wordprocessingDrawing" xmlns:pic="http://schemas.openxmlformats.org/drawingml/2006/picture" xmlns:wps="http://schemas.microsoft.com/office/word/2010/wordprocessingShape" xmlns:wpg="http://schemas.microsoft.com/office/word/2010/wordprocessingGroup" xmlns:mc="http://schemas.openxmlformats.org/markup-compatibility/2006" xmlns:wp14="http://schemas.microsoft.com/office/word/2010/wordprocessingDrawing" xmlns:w14="http://schemas.microsoft.com/office/word/2010/wordml" xmlns:w15="http://schemas.microsoft.com/office/word/2012/wordml" mc:Ignorable="w14 wp14 w15">
   <w:body>
     <w:p>
       <w:pPr>
@@ -16,15 +16,7 @@
           <w:sz w:val="28"/>
           <w:szCs w:val="28"/>
         </w:rPr>
-        <w:t>C</w:t>
-      </w:r>
-      <w:r>
-        <w:rPr>
-          <w:rStyle w:val="Strong"/>
-          <w:sz w:val="28"/>
-          <w:szCs w:val="28"/>
-        </w:rPr>
-        <w:t>omplete LAMP Stack installation</w:t>
+        <w:t>Complete LAMP Stack installation</w:t>
       </w:r>
       <w:r>
         <w:rPr/>
@@ -325,7 +317,6 @@
           <w:numId w:val="1"/>
         </w:numPr>
         <w:tabs>
-          <w:tab w:val="clear" w:pos="709"/>
           <w:tab w:val="left" w:pos="709" w:leader="none"/>
         </w:tabs>
         <w:bidi w:val="0"/>
@@ -366,7 +357,6 @@
           <w:numId w:val="1"/>
         </w:numPr>
         <w:tabs>
-          <w:tab w:val="clear" w:pos="709"/>
           <w:tab w:val="left" w:pos="709" w:leader="none"/>
         </w:tabs>
         <w:bidi w:val="0"/>
@@ -387,7 +377,6 @@
           <w:numId w:val="1"/>
         </w:numPr>
         <w:tabs>
-          <w:tab w:val="clear" w:pos="709"/>
           <w:tab w:val="left" w:pos="709" w:leader="none"/>
         </w:tabs>
         <w:bidi w:val="0"/>
@@ -584,7 +573,7 @@
     </w:p>
     <w:p>
       <w:pPr>
-        <w:pStyle w:val="BlockQuotation"/>
+        <w:pStyle w:val="BlockQuotationuser"/>
         <w:bidi w:val="0"/>
         <w:jc w:val="start"/>
         <w:rPr/>
@@ -602,7 +591,6 @@
           <w:numId w:val="2"/>
         </w:numPr>
         <w:tabs>
-          <w:tab w:val="clear" w:pos="709"/>
           <w:tab w:val="left" w:pos="709" w:leader="none"/>
         </w:tabs>
         <w:bidi w:val="0"/>
@@ -629,7 +617,6 @@
           <w:numId w:val="2"/>
         </w:numPr>
         <w:tabs>
-          <w:tab w:val="clear" w:pos="709"/>
           <w:tab w:val="left" w:pos="709" w:leader="none"/>
         </w:tabs>
         <w:bidi w:val="0"/>
@@ -667,7 +654,6 @@
           <w:numId w:val="2"/>
         </w:numPr>
         <w:tabs>
-          <w:tab w:val="clear" w:pos="709"/>
           <w:tab w:val="left" w:pos="709" w:leader="none"/>
         </w:tabs>
         <w:bidi w:val="0"/>
@@ -747,6 +733,55 @@
       <w:pPr>
         <w:pStyle w:val="PreformattedText"/>
         <w:bidi w:val="0"/>
+        <w:ind w:hanging="0" w:start="0" w:end="0"/>
+        <w:rPr>
+          <w:rStyle w:val="SourceText"/>
+          <w:shd w:fill="FFFFD7" w:val="clear"/>
+        </w:rPr>
+      </w:pPr>
+      <w:r>
+        <w:rPr/>
+      </w:r>
+    </w:p>
+    <w:p>
+      <w:pPr>
+        <w:pStyle w:val="PreformattedText"/>
+        <w:bidi w:val="0"/>
+        <w:ind w:hanging="0" w:start="0" w:end="0"/>
+        <w:rPr/>
+      </w:pPr>
+      <w:r>
+        <w:rPr>
+          <w:rStyle w:val="SourceText"/>
+          <w:b/>
+          <w:bCs/>
+          <w:shd w:fill="BBE33D" w:val="clear"/>
+        </w:rPr>
+        <w:t>DISABLE= at startup error will not be there</w:t>
+      </w:r>
+    </w:p>
+    <w:p>
+      <w:pPr>
+        <w:pStyle w:val="PreformattedText"/>
+        <w:bidi w:val="0"/>
+        <w:ind w:hanging="0" w:start="0" w:end="0"/>
+        <w:rPr>
+          <w:rStyle w:val="SourceText"/>
+          <w:shd w:fill="FFFFD7" w:val="clear"/>
+        </w:rPr>
+      </w:pPr>
+      <w:r>
+        <w:rPr/>
+      </w:r>
+    </w:p>
+    <w:p>
+      <w:pPr>
+        <w:pStyle w:val="PreformattedText"/>
+        <w:numPr>
+          <w:ilvl w:val="0"/>
+          <w:numId w:val="4"/>
+        </w:numPr>
+        <w:bidi w:val="0"/>
         <w:spacing w:before="0" w:after="283"/>
         <w:rPr/>
       </w:pPr>
@@ -755,14 +790,102 @@
           <w:rStyle w:val="SourceText"/>
           <w:shd w:fill="FFFFD7" w:val="clear"/>
         </w:rPr>
-        <w:t>sudo systemctl restart apache2</w:t>
-      </w:r>
-    </w:p>
-    <w:p>
-      <w:pPr>
-        <w:pStyle w:val="PreformattedText"/>
+        <w:t xml:space="preserve">sudo systemctl </w:t>
+      </w:r>
+      <w:r>
+        <w:rPr>
+          <w:rStyle w:val="SourceText"/>
+          <w:shd w:fill="FFFFD7" w:val="clear"/>
+        </w:rPr>
+        <w:t>diasble</w:t>
+      </w:r>
+      <w:r>
+        <w:rPr>
+          <w:rStyle w:val="SourceText"/>
+          <w:shd w:fill="FFFFD7" w:val="clear"/>
+        </w:rPr>
+        <w:t xml:space="preserve"> apache2</w:t>
+      </w:r>
+    </w:p>
+    <w:p>
+      <w:pPr>
+        <w:pStyle w:val="PreformattedText"/>
+        <w:numPr>
+          <w:ilvl w:val="0"/>
+          <w:numId w:val="4"/>
+        </w:numPr>
         <w:bidi w:val="0"/>
         <w:spacing w:before="0" w:after="283"/>
+        <w:rPr/>
+      </w:pPr>
+      <w:r>
+        <w:rPr>
+          <w:rStyle w:val="SourceText"/>
+          <w:shd w:fill="FFFFD7" w:val="clear"/>
+        </w:rPr>
+        <w:t>sudo systemctl disable mysql</w:t>
+      </w:r>
+    </w:p>
+    <w:p>
+      <w:pPr>
+        <w:pStyle w:val="PreformattedText"/>
+        <w:bidi w:val="0"/>
+        <w:ind w:hanging="0" w:start="0" w:end="0"/>
+        <w:rPr/>
+      </w:pPr>
+      <w:r>
+        <w:rPr>
+          <w:rStyle w:val="SourceText"/>
+          <w:b/>
+          <w:bCs/>
+          <w:shd w:fill="BBE33D" w:val="clear"/>
+        </w:rPr>
+        <w:t>Start= after booting in terminal</w:t>
+      </w:r>
+    </w:p>
+    <w:p>
+      <w:pPr>
+        <w:pStyle w:val="PreformattedText"/>
+        <w:numPr>
+          <w:ilvl w:val="0"/>
+          <w:numId w:val="5"/>
+        </w:numPr>
+        <w:bidi w:val="0"/>
+        <w:spacing w:before="0" w:after="283"/>
+        <w:rPr/>
+      </w:pPr>
+      <w:r>
+        <w:rPr>
+          <w:rStyle w:val="SourceText"/>
+          <w:shd w:fill="FFFFD7" w:val="clear"/>
+        </w:rPr>
+        <w:t>sudo systemcrl start mysql</w:t>
+      </w:r>
+    </w:p>
+    <w:p>
+      <w:pPr>
+        <w:pStyle w:val="PreformattedText"/>
+        <w:numPr>
+          <w:ilvl w:val="0"/>
+          <w:numId w:val="5"/>
+        </w:numPr>
+        <w:bidi w:val="0"/>
+        <w:spacing w:before="0" w:after="283"/>
+        <w:rPr/>
+      </w:pPr>
+      <w:r>
+        <w:rPr>
+          <w:rStyle w:val="SourceText"/>
+          <w:shd w:fill="FFFFD7" w:val="clear"/>
+        </w:rPr>
+        <w:t>sudo systemctl start apache2</w:t>
+      </w:r>
+    </w:p>
+    <w:p>
+      <w:pPr>
+        <w:pStyle w:val="PreformattedText"/>
+        <w:bidi w:val="0"/>
+        <w:spacing w:before="0" w:after="283"/>
         <w:rPr>
           <w:rStyle w:val="SourceText"/>
         </w:rPr>
@@ -782,13 +905,7 @@
         <w:rPr>
           <w:rStyle w:val="SourceText"/>
         </w:rPr>
-        <w:t>*</w:t>
-      </w:r>
-      <w:r>
-        <w:rPr>
-          <w:rStyle w:val="SourceText"/>
-        </w:rPr>
-        <w:t>Manually link phpMyAdmin to Apache</w:t>
+        <w:t>*Manually link phpMyAdmin to Apache</w:t>
       </w:r>
     </w:p>
     <w:p>
@@ -940,7 +1057,21 @@
           <w:rStyle w:val="SourceText"/>
           <w:shd w:fill="FFFFD7" w:val="clear"/>
         </w:rPr>
-        <w:t>ALTER USER 'root'@'localhost' IDENTIFIED WITH mysql_native_password BY 'your_root_password';</w:t>
+        <w:t>ALTER USER 'root'@'localhost' IDENTIFIED WITH mysql_native_password BY '</w:t>
+      </w:r>
+      <w:r>
+        <w:rPr>
+          <w:rStyle w:val="SourceText"/>
+          <w:shd w:fill="FFFFD7" w:val="clear"/>
+        </w:rPr>
+        <w:t>r</w:t>
+      </w:r>
+      <w:r>
+        <w:rPr>
+          <w:rStyle w:val="SourceText"/>
+          <w:shd w:fill="FFFFD7" w:val="clear"/>
+        </w:rPr>
+        <w:t>oot';</w:t>
       </w:r>
     </w:p>
     <w:p>
@@ -1029,7 +1160,6 @@
           <w:numId w:val="3"/>
         </w:numPr>
         <w:tabs>
-          <w:tab w:val="clear" w:pos="709"/>
           <w:tab w:val="left" w:pos="709" w:leader="none"/>
         </w:tabs>
         <w:bidi w:val="0"/>
@@ -1063,7 +1193,6 @@
           <w:numId w:val="3"/>
         </w:numPr>
         <w:tabs>
-          <w:tab w:val="clear" w:pos="709"/>
           <w:tab w:val="left" w:pos="709" w:leader="none"/>
         </w:tabs>
         <w:bidi w:val="0"/>
@@ -1097,7 +1226,6 @@
           <w:numId w:val="3"/>
         </w:numPr>
         <w:tabs>
-          <w:tab w:val="clear" w:pos="709"/>
           <w:tab w:val="left" w:pos="709" w:leader="none"/>
         </w:tabs>
         <w:bidi w:val="0"/>
@@ -1202,15 +1330,7 @@
       </w:r>
       <w:r>
         <w:rPr/>
-        <w:t xml:space="preserve"> on </w:t>
-      </w:r>
-      <w:r>
-        <w:rPr/>
-        <w:t>Ubuntu/Linux</w:t>
-      </w:r>
-      <w:r>
-        <w:rPr/>
-        <w:t xml:space="preserve"> 🚀</w:t>
+        <w:t xml:space="preserve"> on Ubuntu/Linux 🚀</w:t>
         <w:br/>
       </w:r>
     </w:p>
@@ -1441,18 +1561,7 @@
         <w:rPr/>
         <w:br/>
         <w:br/>
-      </w:r>
-      <w:r>
-        <w:rPr/>
-        <w:t>Sure! Here's exactly how to copy your  “project</w:t>
-      </w:r>
-      <w:r>
-        <w:rPr/>
-        <w:t>_name</w:t>
-      </w:r>
-      <w:r>
-        <w:rPr/>
-        <w:t xml:space="preserve">” from Downloads to </w:t>
+        <w:t xml:space="preserve">Sure! Here's exactly how to copy your  “project_name” from Downloads to </w:t>
       </w:r>
       <w:r>
         <w:rPr>
@@ -1548,35 +1657,7 @@
           <w:rStyle w:val="SourceText"/>
           <w:shd w:fill="FFFFD7" w:val="clear"/>
         </w:rPr>
-        <w:t>sudo cp -r ~/</w:t>
-      </w:r>
-      <w:r>
-        <w:rPr>
-          <w:rStyle w:val="SourceText"/>
-          <w:shd w:fill="FFFFD7" w:val="clear"/>
-        </w:rPr>
-        <w:t>path_to_folder</w:t>
-      </w:r>
-      <w:r>
-        <w:rPr>
-          <w:rStyle w:val="SourceText"/>
-          <w:shd w:fill="FFFFD7" w:val="clear"/>
-        </w:rPr>
-        <w:t>/project</w:t>
-      </w:r>
-      <w:r>
-        <w:rPr>
-          <w:rStyle w:val="SourceText"/>
-          <w:shd w:fill="FFFFD7" w:val="clear"/>
-        </w:rPr>
-        <w:t>_name</w:t>
-      </w:r>
-      <w:r>
-        <w:rPr>
-          <w:rStyle w:val="SourceText"/>
-          <w:shd w:fill="FFFFD7" w:val="clear"/>
-        </w:rPr>
-        <w:t xml:space="preserve"> /var/www/html/</w:t>
+        <w:t>sudo cp -r ~/path_to_folder/project_name /var/www/html/</w:t>
       </w:r>
     </w:p>
     <w:p>
@@ -1630,19 +1711,12 @@
           <w:rStyle w:val="SourceText"/>
           <w:shd w:fill="FFFFD7" w:val="clear"/>
         </w:rPr>
-        <w:t>sudo chmod -R 777 /var/www/html/project</w:t>
-      </w:r>
-      <w:r>
-        <w:rPr>
-          <w:rStyle w:val="SourceText"/>
-          <w:shd w:fill="FFFFD7" w:val="clear"/>
-        </w:rPr>
-        <w:t>_name</w:t>
-      </w:r>
-    </w:p>
-    <w:p>
-      <w:pPr>
-        <w:pStyle w:val="BlockQuotation"/>
+        <w:t>sudo chmod -R 777 /var/www/html/project_name</w:t>
+      </w:r>
+    </w:p>
+    <w:p>
+      <w:pPr>
+        <w:pStyle w:val="BlockQuotationuser"/>
         <w:bidi w:val="0"/>
         <w:jc w:val="start"/>
         <w:rPr/>
@@ -1727,14 +1801,7 @@
           <w:rStyle w:val="SourceText"/>
           <w:shd w:fill="FFFFD7" w:val="clear"/>
         </w:rPr>
-        <w:t>sudo chown -R www-data:www-data /var/www/html/project</w:t>
-      </w:r>
-      <w:r>
-        <w:rPr>
-          <w:rStyle w:val="SourceText"/>
-          <w:shd w:fill="FFFFD7" w:val="clear"/>
-        </w:rPr>
-        <w:t>_name</w:t>
+        <w:t>sudo chown -R www-data:www-data /var/www/html/project_name</w:t>
       </w:r>
     </w:p>
     <w:p>
@@ -1789,51 +1856,30 @@
           <w:rStyle w:val="SourceText"/>
           <w:shd w:fill="FFFFD7" w:val="clear"/>
         </w:rPr>
-        <w:t>http://localhost/project</w:t>
-      </w:r>
-      <w:r>
-        <w:rPr>
-          <w:rStyle w:val="SourceText"/>
-          <w:shd w:fill="FFFFD7" w:val="clear"/>
-        </w:rPr>
-        <w:t>_name</w:t>
-      </w:r>
-      <w:r>
-        <w:rPr>
-          <w:rStyle w:val="SourceText"/>
-          <w:shd w:fill="FFFFD7" w:val="clear"/>
-        </w:rPr>
-        <w:t>/</w:t>
-      </w:r>
-      <w:r>
-        <w:rPr>
-          <w:rStyle w:val="SourceText"/>
-          <w:shd w:fill="FFFFD7" w:val="clear"/>
+        <w:t>http://localhost/project_name/index.php</w:t>
+      </w:r>
+    </w:p>
+    <w:p>
+      <w:pPr>
+        <w:pStyle w:val="BodyText"/>
+        <w:bidi w:val="0"/>
+        <w:jc w:val="start"/>
+        <w:rPr/>
+      </w:pPr>
+      <w:r>
+        <w:rPr/>
+        <w:t xml:space="preserve">✅ </w:t>
+      </w:r>
+      <w:r>
+        <w:rPr/>
+        <w:t xml:space="preserve">You should see your app load (make sure there's an </w:t>
+      </w:r>
+      <w:r>
+        <w:rPr>
+          <w:rStyle w:val="SourceText"/>
         </w:rPr>
         <w:t>index.php</w:t>
       </w:r>
-    </w:p>
-    <w:p>
-      <w:pPr>
-        <w:pStyle w:val="BodyText"/>
-        <w:bidi w:val="0"/>
-        <w:jc w:val="start"/>
-        <w:rPr/>
-      </w:pPr>
-      <w:r>
-        <w:rPr/>
-        <w:t xml:space="preserve">✅ </w:t>
-      </w:r>
-      <w:r>
-        <w:rPr/>
-        <w:t xml:space="preserve">You should see your app load (make sure there's an </w:t>
-      </w:r>
-      <w:r>
-        <w:rPr>
-          <w:rStyle w:val="SourceText"/>
-        </w:rPr>
-        <w:t>index.php</w:t>
-      </w:r>
       <w:r>
         <w:rPr/>
         <w:t xml:space="preserve"> or </w:t>
@@ -1883,20 +1929,63 @@
       </w:r>
     </w:p>
     <w:sectPr>
-      <w:headerReference w:type="default" r:id="rId2"/>
+      <w:headerReference w:type="even" r:id="rId2"/>
+      <w:headerReference w:type="default" r:id="rId3"/>
+      <w:headerReference w:type="first" r:id="rId4"/>
       <w:type w:val="nextPage"/>
       <w:pgSz w:w="11906" w:h="16838"/>
       <w:pgMar w:left="1134" w:right="1134" w:gutter="0" w:header="1134" w:top="1693" w:footer="0" w:bottom="1134"/>
       <w:pgNumType w:fmt="decimal"/>
       <w:formProt w:val="false"/>
       <w:textDirection w:val="lrTb"/>
+      <w:docGrid w:type="default" w:linePitch="100" w:charSpace="0"/>
     </w:sectPr>
   </w:body>
 </w:document>
 </file>
 
 <file path=word/header1.xml><?xml version="1.0" encoding="utf-8"?>
-<w:hdr xmlns:o="urn:schemas-microsoft-com:office:office" xmlns:r="http://schemas.openxmlformats.org/officeDocument/2006/relationships" xmlns:v="urn:schemas-microsoft-com:vml" xmlns:w="http://schemas.openxmlformats.org/wordprocessingml/2006/main" xmlns:w10="urn:schemas-microsoft-com:office:word" xmlns:wp="http://schemas.openxmlformats.org/drawingml/2006/wordprocessingDrawing" xmlns:wps="http://schemas.microsoft.com/office/word/2010/wordprocessingShape" xmlns:wpg="http://schemas.microsoft.com/office/word/2010/wordprocessingGroup" xmlns:mc="http://schemas.openxmlformats.org/markup-compatibility/2006" xmlns:wp14="http://schemas.microsoft.com/office/word/2010/wordprocessingDrawing" xmlns:w14="http://schemas.microsoft.com/office/word/2010/wordml" xmlns:w15="http://schemas.microsoft.com/office/word/2012/wordml" mc:Ignorable="w14 wp14 w15">
+<w:hdr xmlns:o="urn:schemas-microsoft-com:office:office" xmlns:r="http://schemas.openxmlformats.org/officeDocument/2006/relationships" xmlns:v="urn:schemas-microsoft-com:vml" xmlns:w="http://schemas.openxmlformats.org/wordprocessingml/2006/main" xmlns:w10="urn:schemas-microsoft-com:office:word" xmlns:wp="http://schemas.openxmlformats.org/drawingml/2006/wordprocessingDrawing" xmlns:pic="http://schemas.openxmlformats.org/drawingml/2006/picture" xmlns:wps="http://schemas.microsoft.com/office/word/2010/wordprocessingShape" xmlns:wpg="http://schemas.microsoft.com/office/word/2010/wordprocessingGroup" xmlns:mc="http://schemas.openxmlformats.org/markup-compatibility/2006" xmlns:wp14="http://schemas.microsoft.com/office/word/2010/wordprocessingDrawing" xmlns:w14="http://schemas.microsoft.com/office/word/2010/wordml" xmlns:w15="http://schemas.microsoft.com/office/word/2012/wordml" mc:Ignorable="w14 wp14 w15">
+  <w:p>
+    <w:pPr>
+      <w:pStyle w:val="Header"/>
+      <w:rPr/>
+    </w:pPr>
+    <w:r>
+      <w:rPr/>
+    </w:r>
+  </w:p>
+</w:hdr>
+</file>
+
+<file path=word/header2.xml><?xml version="1.0" encoding="utf-8"?>
+<w:hdr xmlns:o="urn:schemas-microsoft-com:office:office" xmlns:r="http://schemas.openxmlformats.org/officeDocument/2006/relationships" xmlns:v="urn:schemas-microsoft-com:vml" xmlns:w="http://schemas.openxmlformats.org/wordprocessingml/2006/main" xmlns:w10="urn:schemas-microsoft-com:office:word" xmlns:wp="http://schemas.openxmlformats.org/drawingml/2006/wordprocessingDrawing" xmlns:pic="http://schemas.openxmlformats.org/drawingml/2006/picture" xmlns:wps="http://schemas.microsoft.com/office/word/2010/wordprocessingShape" xmlns:wpg="http://schemas.microsoft.com/office/word/2010/wordprocessingGroup" xmlns:mc="http://schemas.openxmlformats.org/markup-compatibility/2006" xmlns:wp14="http://schemas.microsoft.com/office/word/2010/wordprocessingDrawing" xmlns:w14="http://schemas.microsoft.com/office/word/2010/wordml" xmlns:w15="http://schemas.microsoft.com/office/word/2012/wordml" mc:Ignorable="w14 wp14 w15">
+  <w:p>
+    <w:pPr>
+      <w:pStyle w:val="Header"/>
+      <w:bidi w:val="0"/>
+      <w:jc w:val="end"/>
+      <w:rPr/>
+    </w:pPr>
+    <w:r>
+      <w:rPr>
+        <w:b/>
+        <w:bCs/>
+        <w:i/>
+        <w:iCs/>
+      </w:rPr>
+      <w:t xml:space="preserve">9 April, 2025 </w:t>
+    </w:r>
+    <w:r>
+      <w:rPr/>
+      <w:t xml:space="preserve">     </w:t>
+    </w:r>
+  </w:p>
+</w:hdr>
+</file>
+
+<file path=word/header3.xml><?xml version="1.0" encoding="utf-8"?>
+<w:hdr xmlns:o="urn:schemas-microsoft-com:office:office" xmlns:r="http://schemas.openxmlformats.org/officeDocument/2006/relationships" xmlns:v="urn:schemas-microsoft-com:vml" xmlns:w="http://schemas.openxmlformats.org/wordprocessingml/2006/main" xmlns:w10="urn:schemas-microsoft-com:office:word" xmlns:wp="http://schemas.openxmlformats.org/drawingml/2006/wordprocessingDrawing" xmlns:pic="http://schemas.openxmlformats.org/drawingml/2006/picture" xmlns:wps="http://schemas.microsoft.com/office/word/2010/wordprocessingShape" xmlns:wpg="http://schemas.microsoft.com/office/word/2010/wordprocessingGroup" xmlns:mc="http://schemas.openxmlformats.org/markup-compatibility/2006" xmlns:wp14="http://schemas.microsoft.com/office/word/2010/wordprocessingDrawing" xmlns:w14="http://schemas.microsoft.com/office/word/2010/wordml" xmlns:w15="http://schemas.microsoft.com/office/word/2012/wordml" mc:Ignorable="w14 wp14 w15">
   <w:p>
     <w:pPr>
       <w:pStyle w:val="Header"/>
@@ -2337,6 +2426,280 @@
   <w:abstractNum w:abstractNumId="4">
     <w:lvl w:ilvl="0">
       <w:start w:val="1"/>
+      <w:numFmt w:val="bullet"/>
+      <w:lvlText w:val=""/>
+      <w:lvlJc w:val="start"/>
+      <w:pPr>
+        <w:tabs>
+          <w:tab w:val="num" w:pos="720"/>
+        </w:tabs>
+        <w:ind w:start="720" w:hanging="360"/>
+      </w:pPr>
+      <w:rPr>
+        <w:rFonts w:ascii="Symbol" w:hAnsi="Symbol" w:cs="Symbol" w:hint="default"/>
+      </w:rPr>
+    </w:lvl>
+    <w:lvl w:ilvl="1">
+      <w:start w:val="1"/>
+      <w:numFmt w:val="bullet"/>
+      <w:lvlText w:val=""/>
+      <w:lvlJc w:val="start"/>
+      <w:pPr>
+        <w:tabs>
+          <w:tab w:val="num" w:pos="1080"/>
+        </w:tabs>
+        <w:ind w:start="1080" w:hanging="360"/>
+      </w:pPr>
+      <w:rPr>
+        <w:rFonts w:ascii="Symbol" w:hAnsi="Symbol" w:cs="Symbol" w:hint="default"/>
+      </w:rPr>
+    </w:lvl>
+    <w:lvl w:ilvl="2">
+      <w:start w:val="1"/>
+      <w:numFmt w:val="bullet"/>
+      <w:lvlText w:val=""/>
+      <w:lvlJc w:val="start"/>
+      <w:pPr>
+        <w:tabs>
+          <w:tab w:val="num" w:pos="1440"/>
+        </w:tabs>
+        <w:ind w:start="1440" w:hanging="360"/>
+      </w:pPr>
+      <w:rPr>
+        <w:rFonts w:ascii="Symbol" w:hAnsi="Symbol" w:cs="Symbol" w:hint="default"/>
+      </w:rPr>
+    </w:lvl>
+    <w:lvl w:ilvl="3">
+      <w:start w:val="1"/>
+      <w:numFmt w:val="bullet"/>
+      <w:lvlText w:val=""/>
+      <w:lvlJc w:val="start"/>
+      <w:pPr>
+        <w:tabs>
+          <w:tab w:val="num" w:pos="1800"/>
+        </w:tabs>
+        <w:ind w:start="1800" w:hanging="360"/>
+      </w:pPr>
+      <w:rPr>
+        <w:rFonts w:ascii="Symbol" w:hAnsi="Symbol" w:cs="Symbol" w:hint="default"/>
+      </w:rPr>
+    </w:lvl>
+    <w:lvl w:ilvl="4">
+      <w:start w:val="1"/>
+      <w:numFmt w:val="bullet"/>
+      <w:lvlText w:val=""/>
+      <w:lvlJc w:val="start"/>
+      <w:pPr>
+        <w:tabs>
+          <w:tab w:val="num" w:pos="2160"/>
+        </w:tabs>
+        <w:ind w:start="2160" w:hanging="360"/>
+      </w:pPr>
+      <w:rPr>
+        <w:rFonts w:ascii="Symbol" w:hAnsi="Symbol" w:cs="Symbol" w:hint="default"/>
+      </w:rPr>
+    </w:lvl>
+    <w:lvl w:ilvl="5">
+      <w:start w:val="1"/>
+      <w:numFmt w:val="bullet"/>
+      <w:lvlText w:val=""/>
+      <w:lvlJc w:val="start"/>
+      <w:pPr>
+        <w:tabs>
+          <w:tab w:val="num" w:pos="2520"/>
+        </w:tabs>
+        <w:ind w:start="2520" w:hanging="360"/>
+      </w:pPr>
+      <w:rPr>
+        <w:rFonts w:ascii="Symbol" w:hAnsi="Symbol" w:cs="Symbol" w:hint="default"/>
+      </w:rPr>
+    </w:lvl>
+    <w:lvl w:ilvl="6">
+      <w:start w:val="1"/>
+      <w:numFmt w:val="bullet"/>
+      <w:lvlText w:val=""/>
+      <w:lvlJc w:val="start"/>
+      <w:pPr>
+        <w:tabs>
+          <w:tab w:val="num" w:pos="2880"/>
+        </w:tabs>
+        <w:ind w:start="2880" w:hanging="360"/>
+      </w:pPr>
+      <w:rPr>
+        <w:rFonts w:ascii="Symbol" w:hAnsi="Symbol" w:cs="Symbol" w:hint="default"/>
+      </w:rPr>
+    </w:lvl>
+    <w:lvl w:ilvl="7">
+      <w:start w:val="1"/>
+      <w:numFmt w:val="bullet"/>
+      <w:lvlText w:val=""/>
+      <w:lvlJc w:val="start"/>
+      <w:pPr>
+        <w:tabs>
+          <w:tab w:val="num" w:pos="3240"/>
+        </w:tabs>
+        <w:ind w:start="3240" w:hanging="360"/>
+      </w:pPr>
+      <w:rPr>
+        <w:rFonts w:ascii="Symbol" w:hAnsi="Symbol" w:cs="Symbol" w:hint="default"/>
+      </w:rPr>
+    </w:lvl>
+    <w:lvl w:ilvl="8">
+      <w:start w:val="1"/>
+      <w:numFmt w:val="bullet"/>
+      <w:lvlText w:val=""/>
+      <w:lvlJc w:val="start"/>
+      <w:pPr>
+        <w:tabs>
+          <w:tab w:val="num" w:pos="3600"/>
+        </w:tabs>
+        <w:ind w:start="3600" w:hanging="360"/>
+      </w:pPr>
+      <w:rPr>
+        <w:rFonts w:ascii="Symbol" w:hAnsi="Symbol" w:cs="Symbol" w:hint="default"/>
+      </w:rPr>
+    </w:lvl>
+  </w:abstractNum>
+  <w:abstractNum w:abstractNumId="5">
+    <w:lvl w:ilvl="0">
+      <w:start w:val="1"/>
+      <w:numFmt w:val="bullet"/>
+      <w:lvlText w:val=""/>
+      <w:lvlJc w:val="start"/>
+      <w:pPr>
+        <w:tabs>
+          <w:tab w:val="num" w:pos="720"/>
+        </w:tabs>
+        <w:ind w:start="720" w:hanging="360"/>
+      </w:pPr>
+      <w:rPr>
+        <w:rFonts w:ascii="Symbol" w:hAnsi="Symbol" w:cs="Symbol" w:hint="default"/>
+      </w:rPr>
+    </w:lvl>
+    <w:lvl w:ilvl="1">
+      <w:start w:val="1"/>
+      <w:numFmt w:val="bullet"/>
+      <w:lvlText w:val=""/>
+      <w:lvlJc w:val="start"/>
+      <w:pPr>
+        <w:tabs>
+          <w:tab w:val="num" w:pos="1080"/>
+        </w:tabs>
+        <w:ind w:start="1080" w:hanging="360"/>
+      </w:pPr>
+      <w:rPr>
+        <w:rFonts w:ascii="Symbol" w:hAnsi="Symbol" w:cs="Symbol" w:hint="default"/>
+      </w:rPr>
+    </w:lvl>
+    <w:lvl w:ilvl="2">
+      <w:start w:val="1"/>
+      <w:numFmt w:val="bullet"/>
+      <w:lvlText w:val=""/>
+      <w:lvlJc w:val="start"/>
+      <w:pPr>
+        <w:tabs>
+          <w:tab w:val="num" w:pos="1440"/>
+        </w:tabs>
+        <w:ind w:start="1440" w:hanging="360"/>
+      </w:pPr>
+      <w:rPr>
+        <w:rFonts w:ascii="Symbol" w:hAnsi="Symbol" w:cs="Symbol" w:hint="default"/>
+      </w:rPr>
+    </w:lvl>
+    <w:lvl w:ilvl="3">
+      <w:start w:val="1"/>
+      <w:numFmt w:val="bullet"/>
+      <w:lvlText w:val=""/>
+      <w:lvlJc w:val="start"/>
+      <w:pPr>
+        <w:tabs>
+          <w:tab w:val="num" w:pos="1800"/>
+        </w:tabs>
+        <w:ind w:start="1800" w:hanging="360"/>
+      </w:pPr>
+      <w:rPr>
+        <w:rFonts w:ascii="Symbol" w:hAnsi="Symbol" w:cs="Symbol" w:hint="default"/>
+      </w:rPr>
+    </w:lvl>
+    <w:lvl w:ilvl="4">
+      <w:start w:val="1"/>
+      <w:numFmt w:val="bullet"/>
+      <w:lvlText w:val=""/>
+      <w:lvlJc w:val="start"/>
+      <w:pPr>
+        <w:tabs>
+          <w:tab w:val="num" w:pos="2160"/>
+        </w:tabs>
+        <w:ind w:start="2160" w:hanging="360"/>
+      </w:pPr>
+      <w:rPr>
+        <w:rFonts w:ascii="Symbol" w:hAnsi="Symbol" w:cs="Symbol" w:hint="default"/>
+      </w:rPr>
+    </w:lvl>
+    <w:lvl w:ilvl="5">
+      <w:start w:val="1"/>
+      <w:numFmt w:val="bullet"/>
+      <w:lvlText w:val=""/>
+      <w:lvlJc w:val="start"/>
+      <w:pPr>
+        <w:tabs>
+          <w:tab w:val="num" w:pos="2520"/>
+        </w:tabs>
+        <w:ind w:start="2520" w:hanging="360"/>
+      </w:pPr>
+      <w:rPr>
+        <w:rFonts w:ascii="Symbol" w:hAnsi="Symbol" w:cs="Symbol" w:hint="default"/>
+      </w:rPr>
+    </w:lvl>
+    <w:lvl w:ilvl="6">
+      <w:start w:val="1"/>
+      <w:numFmt w:val="bullet"/>
+      <w:lvlText w:val=""/>
+      <w:lvlJc w:val="start"/>
+      <w:pPr>
+        <w:tabs>
+          <w:tab w:val="num" w:pos="2880"/>
+        </w:tabs>
+        <w:ind w:start="2880" w:hanging="360"/>
+      </w:pPr>
+      <w:rPr>
+        <w:rFonts w:ascii="Symbol" w:hAnsi="Symbol" w:cs="Symbol" w:hint="default"/>
+      </w:rPr>
+    </w:lvl>
+    <w:lvl w:ilvl="7">
+      <w:start w:val="1"/>
+      <w:numFmt w:val="bullet"/>
+      <w:lvlText w:val=""/>
+      <w:lvlJc w:val="start"/>
+      <w:pPr>
+        <w:tabs>
+          <w:tab w:val="num" w:pos="3240"/>
+        </w:tabs>
+        <w:ind w:start="3240" w:hanging="360"/>
+      </w:pPr>
+      <w:rPr>
+        <w:rFonts w:ascii="Symbol" w:hAnsi="Symbol" w:cs="Symbol" w:hint="default"/>
+      </w:rPr>
+    </w:lvl>
+    <w:lvl w:ilvl="8">
+      <w:start w:val="1"/>
+      <w:numFmt w:val="bullet"/>
+      <w:lvlText w:val=""/>
+      <w:lvlJc w:val="start"/>
+      <w:pPr>
+        <w:tabs>
+          <w:tab w:val="num" w:pos="3600"/>
+        </w:tabs>
+        <w:ind w:start="3600" w:hanging="360"/>
+      </w:pPr>
+      <w:rPr>
+        <w:rFonts w:ascii="Symbol" w:hAnsi="Symbol" w:cs="Symbol" w:hint="default"/>
+      </w:rPr>
+    </w:lvl>
+  </w:abstractNum>
+  <w:abstractNum w:abstractNumId="6">
+    <w:lvl w:ilvl="0">
+      <w:start w:val="1"/>
       <w:numFmt w:val="none"/>
       <w:suff w:val="nothing"/>
       <w:lvlText w:val=""/>
@@ -2350,7 +2713,6 @@
     </w:lvl>
     <w:lvl w:ilvl="1">
       <w:start w:val="1"/>
-      <w:pStyle w:val="Heading2"/>
       <w:numFmt w:val="none"/>
       <w:suff w:val="nothing"/>
       <w:lvlText w:val=""/>
@@ -2364,7 +2726,6 @@
     </w:lvl>
     <w:lvl w:ilvl="2">
       <w:start w:val="1"/>
-      <w:pStyle w:val="Heading3"/>
       <w:numFmt w:val="none"/>
       <w:suff w:val="nothing"/>
       <w:lvlText w:val=""/>
@@ -2467,6 +2828,12 @@
   <w:num w:numId="4">
     <w:abstractNumId w:val="4"/>
   </w:num>
+  <w:num w:numId="5">
+    <w:abstractNumId w:val="5"/>
+  </w:num>
+  <w:num w:numId="6">
+    <w:abstractNumId w:val="6"/>
+  </w:num>
 </w:numbering>
 </file>
 
@@ -2484,7 +2851,6 @@
     </w:rPrDefault>
     <w:pPrDefault>
       <w:pPr>
-        <w:widowControl/>
         <w:suppressAutoHyphens w:val="true"/>
       </w:pPr>
     </w:pPrDefault>
@@ -2494,7 +2860,10 @@
     <w:qFormat/>
     <w:pPr>
       <w:widowControl/>
+      <w:suppressAutoHyphens w:val="true"/>
       <w:bidi w:val="0"/>
+      <w:spacing w:before="0" w:after="0"/>
+      <w:jc w:val="start"/>
     </w:pPr>
     <w:rPr>
       <w:rFonts w:ascii="Liberation Serif" w:hAnsi="Liberation Serif" w:eastAsia="Noto Serif CJK SC" w:cs="Noto Sans Devanagari"/>
@@ -2506,7 +2875,7 @@
     </w:rPr>
   </w:style>
   <w:style w:type="paragraph" w:styleId="Heading2">
-    <w:name w:val="Heading 2"/>
+    <w:name w:val="heading 2"/>
     <w:basedOn w:val="Heading"/>
     <w:next w:val="BodyText"/>
     <w:qFormat/>
@@ -2523,7 +2892,7 @@
     </w:rPr>
   </w:style>
   <w:style w:type="paragraph" w:styleId="Heading3">
-    <w:name w:val="Heading 3"/>
+    <w:name w:val="heading 3"/>
     <w:basedOn w:val="Heading"/>
     <w:next w:val="BodyText"/>
     <w:qFormat/>
@@ -2554,8 +2923,8 @@
       <w:rFonts w:ascii="Liberation Mono" w:hAnsi="Liberation Mono" w:eastAsia="Noto Sans Mono CJK SC" w:cs="Liberation Mono"/>
     </w:rPr>
   </w:style>
-  <w:style w:type="character" w:styleId="Bullets">
-    <w:name w:val="Bullets"/>
+  <w:style w:type="character" w:styleId="Bulletsuser">
+    <w:name w:val="Bullets (user)"/>
     <w:qFormat/>
     <w:rPr>
       <w:rFonts w:ascii="OpenSymbol" w:hAnsi="OpenSymbol" w:eastAsia="OpenSymbol" w:cs="OpenSymbol"/>
@@ -2567,6 +2936,13 @@
     <w:rPr>
       <w:i/>
       <w:iCs/>
+    </w:rPr>
+  </w:style>
+  <w:style w:type="character" w:styleId="Bullets">
+    <w:name w:val="Bullets"/>
+    <w:qFormat/>
+    <w:rPr>
+      <w:rFonts w:ascii="OpenSymbol" w:hAnsi="OpenSymbol" w:eastAsia="OpenSymbol" w:cs="OpenSymbol"/>
     </w:rPr>
   </w:style>
   <w:style w:type="paragraph" w:styleId="Heading">
@@ -2601,7 +2977,7 @@
     </w:rPr>
   </w:style>
   <w:style w:type="paragraph" w:styleId="Caption">
-    <w:name w:val="Caption"/>
+    <w:name w:val="caption"/>
     <w:basedOn w:val="Normal"/>
     <w:qFormat/>
     <w:pPr>
@@ -2657,8 +3033,8 @@
       <w:szCs w:val="20"/>
     </w:rPr>
   </w:style>
-  <w:style w:type="paragraph" w:styleId="BlockQuotation">
-    <w:name w:val="Block Quotation"/>
+  <w:style w:type="paragraph" w:styleId="BlockQuotationuser">
+    <w:name w:val="Block Quotation (user)"/>
     <w:basedOn w:val="Normal"/>
     <w:qFormat/>
     <w:pPr>
@@ -2682,7 +3058,7 @@
     <w:rPr/>
   </w:style>
   <w:style w:type="paragraph" w:styleId="Header">
-    <w:name w:val="Header"/>
+    <w:name w:val="header"/>
     <w:basedOn w:val="HeaderandFooter"/>
     <w:pPr>
       <w:suppressLineNumbers/>
@@ -2690,7 +3066,7 @@
     <w:rPr/>
   </w:style>
   <w:style w:type="paragraph" w:styleId="Footer">
-    <w:name w:val="Footer"/>
+    <w:name w:val="footer"/>
     <w:basedOn w:val="HeaderandFooter"/>
     <w:pPr>
       <w:suppressLineNumbers/>

</xml_diff>